<commit_message>
cetak ukuran s20 dan no 5 uht
</commit_message>
<xml_diff>
--- a/79. UHT PDH - PINKTUA/Setting Baju (Hal depan) A4 PDH.docx
+++ b/79. UHT PDH - PINKTUA/Setting Baju (Hal depan) A4 PDH.docx
@@ -155,7 +155,7 @@
                 <w:sz w:val="44"/>
                 <w:szCs w:val="18"/>
               </w:rPr>
-              <w:t>1</w:t>
+              <w:t>5</w:t>
             </w:r>
             <w:r>
               <w:rPr>
@@ -388,7 +388,7 @@
                 <w:noProof/>
                 <w:sz w:val="28"/>
               </w:rPr>
-              <w:t>JEREMY SURYADHARMA M.</w:t>
+              <w:t>FATHUL BARI</w:t>
             </w:r>
             <w:r>
               <w:rPr>
@@ -458,7 +458,7 @@
                 <w:szCs w:val="28"/>
                 <w:lang w:val="en-US"/>
               </w:rPr>
-              <w:t>2020.01.2.0004</w:t>
+              <w:t>2020.01.2.0024</w:t>
             </w:r>
             <w:r>
               <w:rPr>
@@ -696,7 +696,7 @@
                 <w:sz w:val="30"/>
                 <w:szCs w:val="30"/>
               </w:rPr>
-              <w:t>48</w:t>
+              <w:t>44</w:t>
             </w:r>
             <w:r>
               <w:rPr>
@@ -750,7 +750,7 @@
                 <w:szCs w:val="30"/>
                 <w:lang w:val="en-US"/>
               </w:rPr>
-              <w:t>28</w:t>
+              <w:t>24</w:t>
             </w:r>
             <w:r>
               <w:rPr>
@@ -805,7 +805,7 @@
                 <w:szCs w:val="30"/>
                 <w:lang w:val="en-US"/>
               </w:rPr>
-              <w:t>19</w:t>
+              <w:t>16</w:t>
             </w:r>
             <w:r>
               <w:rPr>
@@ -860,7 +860,7 @@
                 <w:szCs w:val="30"/>
                 <w:lang w:val="en-US"/>
               </w:rPr>
-              <w:t>30</w:t>
+              <w:t>25</w:t>
             </w:r>
             <w:r>
               <w:rPr>
@@ -915,7 +915,7 @@
                 <w:szCs w:val="30"/>
                 <w:lang w:val="en-US"/>
               </w:rPr>
-              <w:t>28</w:t>
+              <w:t>23</w:t>
             </w:r>
             <w:r>
               <w:rPr>
@@ -970,7 +970,7 @@
                 <w:szCs w:val="30"/>
                 <w:lang w:val="en-US"/>
               </w:rPr>
-              <w:t>30</w:t>
+              <w:t>26</w:t>
             </w:r>
             <w:r>
               <w:rPr>
@@ -1025,7 +1025,7 @@
                 <w:szCs w:val="30"/>
                 <w:lang w:val="en-US"/>
               </w:rPr>
-              <w:t>77</w:t>
+              <w:t>71</w:t>
             </w:r>
             <w:r>
               <w:rPr>
@@ -1080,7 +1080,7 @@
                 <w:szCs w:val="30"/>
                 <w:lang w:val="en-US"/>
               </w:rPr>
-              <w:t>44</w:t>
+              <w:t>38</w:t>
             </w:r>
             <w:r>
               <w:rPr>
@@ -1247,7 +1247,7 @@
                 <w:sz w:val="44"/>
                 <w:szCs w:val="18"/>
               </w:rPr>
-              <w:t>1</w:t>
+              <w:t>5</w:t>
             </w:r>
             <w:r>
               <w:rPr>
@@ -1480,7 +1480,7 @@
                 <w:noProof/>
                 <w:sz w:val="28"/>
               </w:rPr>
-              <w:t>JEREMY SURYADHARMA M.</w:t>
+              <w:t>FATHUL BARI</w:t>
             </w:r>
             <w:r>
               <w:rPr>
@@ -1550,7 +1550,7 @@
                 <w:szCs w:val="28"/>
                 <w:lang w:val="en-US"/>
               </w:rPr>
-              <w:t>2020.01.2.0004</w:t>
+              <w:t>2020.01.2.0024</w:t>
             </w:r>
             <w:r>
               <w:rPr>
@@ -1788,7 +1788,7 @@
                 <w:sz w:val="30"/>
                 <w:szCs w:val="30"/>
               </w:rPr>
-              <w:t>48</w:t>
+              <w:t>44</w:t>
             </w:r>
             <w:r>
               <w:rPr>
@@ -1842,7 +1842,7 @@
                 <w:szCs w:val="30"/>
                 <w:lang w:val="en-US"/>
               </w:rPr>
-              <w:t>28</w:t>
+              <w:t>24</w:t>
             </w:r>
             <w:r>
               <w:rPr>
@@ -1897,7 +1897,7 @@
                 <w:szCs w:val="30"/>
                 <w:lang w:val="en-US"/>
               </w:rPr>
-              <w:t>19</w:t>
+              <w:t>16</w:t>
             </w:r>
             <w:r>
               <w:rPr>
@@ -1952,7 +1952,7 @@
                 <w:szCs w:val="30"/>
                 <w:lang w:val="en-US"/>
               </w:rPr>
-              <w:t>30</w:t>
+              <w:t>25</w:t>
             </w:r>
             <w:r>
               <w:rPr>
@@ -2007,7 +2007,7 @@
                 <w:szCs w:val="30"/>
                 <w:lang w:val="en-US"/>
               </w:rPr>
-              <w:t>28</w:t>
+              <w:t>23</w:t>
             </w:r>
             <w:r>
               <w:rPr>
@@ -2062,7 +2062,7 @@
                 <w:szCs w:val="30"/>
                 <w:lang w:val="en-US"/>
               </w:rPr>
-              <w:t>30</w:t>
+              <w:t>26</w:t>
             </w:r>
             <w:r>
               <w:rPr>
@@ -2117,7 +2117,7 @@
                 <w:szCs w:val="30"/>
                 <w:lang w:val="en-US"/>
               </w:rPr>
-              <w:t>77</w:t>
+              <w:t>71</w:t>
             </w:r>
             <w:r>
               <w:rPr>
@@ -2172,7 +2172,7 @@
                 <w:szCs w:val="30"/>
                 <w:lang w:val="en-US"/>
               </w:rPr>
-              <w:t>44</w:t>
+              <w:t>38</w:t>
             </w:r>
             <w:r>
               <w:rPr>
@@ -2267,40 +2267,238 @@
 <file path=word/recipientData.xml><?xml version="1.0" encoding="utf-8"?>
 <wne:recipients xmlns:wpc="http://schemas.microsoft.com/office/word/2010/wordprocessingCanvas" xmlns:cx="http://schemas.microsoft.com/office/drawing/2014/chartex" xmlns:cx1="http://schemas.microsoft.com/office/drawing/2015/9/8/chartex" xmlns:cx2="http://schemas.microsoft.com/office/drawing/2015/10/21/chartex" xmlns:cx3="http://schemas.microsoft.com/office/drawing/2016/5/9/chartex" xmlns:cx4="http://schemas.microsoft.com/office/drawing/2016/5/10/chartex" xmlns:cx5="http://schemas.microsoft.com/office/drawing/2016/5/11/chartex" xmlns:cx6="http://schemas.microsoft.com/office/drawing/2016/5/12/chartex" xmlns:cx7="http://schemas.microsoft.com/office/drawing/2016/5/13/chartex" xmlns:cx8="http://schemas.microsoft.com/office/drawing/2016/5/14/chartex" xmlns:mc="http://schemas.openxmlformats.org/markup-compatibility/2006" xmlns:aink="http://schemas.microsoft.com/office/drawing/2016/ink" xmlns:am3d="http://schemas.microsoft.com/office/drawing/2017/model3d" xmlns:o="urn:schemas-microsoft-com:office:office" xmlns:r="http://schemas.openxmlformats.org/officeDocument/2006/relationships" xmlns:m="http://schemas.openxmlformats.org/officeDocument/2006/math" xmlns:v="urn:schemas-microsoft-com:vml" xmlns:wp14="http://schemas.microsoft.com/office/word/2010/wordprocessingDrawing" xmlns:wp="http://schemas.openxmlformats.org/drawingml/2006/wordprocessingDrawing" xmlns:w10="urn:schemas-microsoft-com:office:word" xmlns:w="http://schemas.openxmlformats.org/wordprocessingml/2006/main" xmlns:w14="http://schemas.microsoft.com/office/word/2010/wordml" xmlns:w15="http://schemas.microsoft.com/office/word/2012/wordml" xmlns:w16cex="http://schemas.microsoft.com/office/word/2018/wordml/cex" xmlns:w16cid="http://schemas.microsoft.com/office/word/2016/wordml/cid" xmlns:w16="http://schemas.microsoft.com/office/word/2018/wordml" xmlns:w16se="http://schemas.microsoft.com/office/word/2015/wordml/symex" xmlns:wpg="http://schemas.microsoft.com/office/word/2010/wordprocessingGroup" xmlns:wpi="http://schemas.microsoft.com/office/word/2010/wordprocessingInk" xmlns:wne="http://schemas.microsoft.com/office/word/2006/wordml" xmlns:wps="http://schemas.microsoft.com/office/word/2010/wordprocessingShape" mc:Ignorable="w14 w15 w16se w16cid w16 w16cex wp14">
   <wne:recipientData>
+    <wne:active wne:val="0"/>
+    <wne:hash wne:val="1512198072"/>
+  </wne:recipientData>
+  <wne:recipientData>
+    <wne:active wne:val="0"/>
+    <wne:hash wne:val="1651548785"/>
+  </wne:recipientData>
+  <wne:recipientData>
+    <wne:active wne:val="0"/>
+    <wne:hash wne:val="1855736635"/>
+  </wne:recipientData>
+  <wne:recipientData>
+    <wne:active wne:val="0"/>
+    <wne:hash wne:val="-2128212487"/>
+  </wne:recipientData>
+  <wne:recipientData>
     <wne:active wne:val="1"/>
-    <wne:hash wne:val="1512198072"/>
-  </wne:recipientData>
-  <wne:recipientData>
-    <wne:active wne:val="1"/>
+    <wne:hash wne:val="-1595324405"/>
+  </wne:recipientData>
+  <wne:recipientData>
+    <wne:active wne:val="0"/>
+    <wne:hash wne:val="916014497"/>
+  </wne:recipientData>
+  <wne:recipientData>
+    <wne:active wne:val="0"/>
+    <wne:hash wne:val="474605780"/>
+  </wne:recipientData>
+  <wne:recipientData>
+    <wne:active wne:val="0"/>
+    <wne:hash wne:val="191956230"/>
+  </wne:recipientData>
+  <wne:recipientData>
+    <wne:active wne:val="0"/>
+    <wne:hash wne:val="294445105"/>
+  </wne:recipientData>
+  <wne:recipientData>
+    <wne:active wne:val="0"/>
+    <wne:hash wne:val="-666871980"/>
+  </wne:recipientData>
+  <wne:recipientData>
+    <wne:active wne:val="0"/>
+    <wne:hash wne:val="-1949858331"/>
+  </wne:recipientData>
+  <wne:recipientData>
+    <wne:active wne:val="0"/>
     <wne:hash wne:val="-2090611821"/>
   </wne:recipientData>
   <wne:recipientData>
-    <wne:active wne:val="1"/>
+    <wne:active wne:val="0"/>
     <wne:hash wne:val="2061240228"/>
   </wne:recipientData>
   <wne:recipientData>
-    <wne:active wne:val="1"/>
+    <wne:active wne:val="0"/>
+    <wne:hash wne:val="264971887"/>
+  </wne:recipientData>
+  <wne:recipientData>
+    <wne:active wne:val="0"/>
+    <wne:hash wne:val="2131188594"/>
+  </wne:recipientData>
+  <wne:recipientData>
+    <wne:active wne:val="0"/>
+    <wne:hash wne:val="-1391807426"/>
+  </wne:recipientData>
+  <wne:recipientData>
+    <wne:active wne:val="0"/>
+    <wne:hash wne:val="1823723624"/>
+  </wne:recipientData>
+  <wne:recipientData>
+    <wne:active wne:val="0"/>
+    <wne:hash wne:val="342153539"/>
+  </wne:recipientData>
+  <wne:recipientData>
+    <wne:active wne:val="0"/>
+    <wne:hash wne:val="-999000931"/>
+  </wne:recipientData>
+  <wne:recipientData>
+    <wne:active wne:val="0"/>
+    <wne:hash wne:val="-813307657"/>
+  </wne:recipientData>
+  <wne:recipientData>
+    <wne:active wne:val="0"/>
+    <wne:hash wne:val="-396335629"/>
+  </wne:recipientData>
+  <wne:recipientData>
+    <wne:active wne:val="0"/>
+    <wne:hash wne:val="-1836823641"/>
+  </wne:recipientData>
+  <wne:recipientData>
+    <wne:active wne:val="0"/>
+    <wne:hash wne:val="-409294345"/>
+  </wne:recipientData>
+  <wne:recipientData>
+    <wne:active wne:val="0"/>
+    <wne:hash wne:val="-832349239"/>
+  </wne:recipientData>
+  <wne:recipientData>
+    <wne:active wne:val="0"/>
+    <wne:hash wne:val="-112879493"/>
+  </wne:recipientData>
+  <wne:recipientData>
+    <wne:active wne:val="0"/>
+    <wne:hash wne:val="-633882912"/>
+  </wne:recipientData>
+  <wne:recipientData>
+    <wne:active wne:val="0"/>
+    <wne:hash wne:val="752621700"/>
+  </wne:recipientData>
+  <wne:recipientData>
+    <wne:active wne:val="0"/>
     <wne:hash wne:val="881959639"/>
   </wne:recipientData>
   <wne:recipientData>
-    <wne:active wne:val="1"/>
+    <wne:active wne:val="0"/>
+    <wne:hash wne:val="733837404"/>
+  </wne:recipientData>
+  <wne:recipientData>
+    <wne:active wne:val="0"/>
     <wne:hash wne:val="-1718232948"/>
   </wne:recipientData>
   <wne:recipientData>
-    <wne:active wne:val="1"/>
+    <wne:active wne:val="0"/>
+    <wne:hash wne:val="-1613413758"/>
+  </wne:recipientData>
+  <wne:recipientData>
+    <wne:active wne:val="0"/>
     <wne:hash wne:val="1398117553"/>
   </wne:recipientData>
   <wne:recipientData>
-    <wne:active wne:val="1"/>
+    <wne:active wne:val="0"/>
+    <wne:hash wne:val="-1572371447"/>
+  </wne:recipientData>
+  <wne:recipientData>
+    <wne:active wne:val="0"/>
+    <wne:hash wne:val="1624364243"/>
+  </wne:recipientData>
+  <wne:recipientData>
+    <wne:active wne:val="0"/>
+    <wne:hash wne:val="597267904"/>
+  </wne:recipientData>
+  <wne:recipientData>
+    <wne:active wne:val="0"/>
     <wne:hash wne:val="25215346"/>
   </wne:recipientData>
   <wne:recipientData>
-    <wne:active wne:val="1"/>
+    <wne:active wne:val="0"/>
+    <wne:hash wne:val="-1608260368"/>
+  </wne:recipientData>
+  <wne:recipientData>
+    <wne:active wne:val="0"/>
+    <wne:hash wne:val="1826032777"/>
+  </wne:recipientData>
+  <wne:recipientData>
+    <wne:active wne:val="0"/>
+    <wne:hash wne:val="-1081746712"/>
+  </wne:recipientData>
+  <wne:recipientData>
+    <wne:active wne:val="0"/>
+    <wne:hash wne:val="-909636052"/>
+  </wne:recipientData>
+  <wne:recipientData>
+    <wne:active wne:val="0"/>
+    <wne:hash wne:val="-474204712"/>
+  </wne:recipientData>
+  <wne:recipientData>
+    <wne:active wne:val="0"/>
+    <wne:hash wne:val="1363425237"/>
+  </wne:recipientData>
+  <wne:recipientData>
+    <wne:active wne:val="0"/>
+    <wne:hash wne:val="1560552783"/>
+  </wne:recipientData>
+  <wne:recipientData>
+    <wne:active wne:val="0"/>
+    <wne:hash wne:val="1470790309"/>
+  </wne:recipientData>
+  <wne:recipientData>
+    <wne:active wne:val="0"/>
     <wne:hash wne:val="1799882294"/>
   </wne:recipientData>
   <wne:recipientData>
-    <wne:active wne:val="1"/>
+    <wne:active wne:val="0"/>
     <wne:hash wne:val="742640584"/>
+  </wne:recipientData>
+  <wne:recipientData>
+    <wne:active wne:val="0"/>
+    <wne:hash wne:val="1602657337"/>
+  </wne:recipientData>
+  <wne:recipientData>
+    <wne:active wne:val="0"/>
+    <wne:hash wne:val="1864890512"/>
+  </wne:recipientData>
+  <wne:recipientData>
+    <wne:active wne:val="0"/>
+    <wne:hash wne:val="-805347433"/>
+  </wne:recipientData>
+  <wne:recipientData>
+    <wne:active wne:val="0"/>
+    <wne:hash wne:val="-353050829"/>
+  </wne:recipientData>
+  <wne:recipientData>
+    <wne:active wne:val="0"/>
+    <wne:hash wne:val="-634140948"/>
+  </wne:recipientData>
+  <wne:recipientData>
+    <wne:active wne:val="0"/>
+    <wne:hash wne:val="1398611397"/>
+  </wne:recipientData>
+  <wne:recipientData>
+    <wne:active wne:val="0"/>
+    <wne:hash wne:val="2020905650"/>
+  </wne:recipientData>
+  <wne:recipientData>
+    <wne:active wne:val="0"/>
+    <wne:hash wne:val="1482001771"/>
+  </wne:recipientData>
+  <wne:recipientData>
+    <wne:active wne:val="0"/>
+    <wne:hash wne:val="292470707"/>
+  </wne:recipientData>
+  <wne:recipientData>
+    <wne:active wne:val="0"/>
+    <wne:hash wne:val="1313104195"/>
+  </wne:recipientData>
+  <wne:recipientData>
+    <wne:active wne:val="0"/>
+    <wne:hash wne:val="-1629201034"/>
+  </wne:recipientData>
+  <wne:recipientData>
+    <wne:active wne:val="0"/>
+  </wne:recipientData>
+  <wne:recipientData>
+    <wne:active wne:val="0"/>
   </wne:recipientData>
 </wne:recipients>
 </file>

</xml_diff>

<commit_message>
update rencana bon voyage
</commit_message>
<xml_diff>
--- a/79. UHT PDH - PINKTUA/Setting Baju (Hal depan) A4 PDH.docx
+++ b/79. UHT PDH - PINKTUA/Setting Baju (Hal depan) A4 PDH.docx
@@ -155,7 +155,7 @@
                 <w:sz w:val="44"/>
                 <w:szCs w:val="18"/>
               </w:rPr>
-              <w:t>2</w:t>
+              <w:t>24</w:t>
             </w:r>
             <w:r>
               <w:rPr>
@@ -388,7 +388,7 @@
                 <w:noProof/>
                 <w:sz w:val="28"/>
               </w:rPr>
-              <w:t>SANDY SATRIA WIDJAYA</w:t>
+              <w:t>ARYA NABIL ABYAN</w:t>
             </w:r>
             <w:r>
               <w:rPr>
@@ -458,7 +458,7 @@
                 <w:szCs w:val="28"/>
                 <w:lang w:val="en-US"/>
               </w:rPr>
-              <w:t>2020.01.2.0008</w:t>
+              <w:t>2020.01.1.0024</w:t>
             </w:r>
             <w:r>
               <w:rPr>
@@ -586,7 +586,7 @@
                 <w:sz w:val="30"/>
                 <w:szCs w:val="30"/>
               </w:rPr>
-              <w:t>UHT-TEKNIKA</w:t>
+              <w:t>UHT-NAUTIKA</w:t>
             </w:r>
             <w:r>
               <w:rPr>
@@ -696,7 +696,7 @@
                 <w:sz w:val="30"/>
                 <w:szCs w:val="30"/>
               </w:rPr>
-              <w:t>43</w:t>
+              <w:t>40</w:t>
             </w:r>
             <w:r>
               <w:rPr>
@@ -805,7 +805,7 @@
                 <w:szCs w:val="30"/>
                 <w:lang w:val="en-US"/>
               </w:rPr>
-              <w:t>15</w:t>
+              <w:t>16</w:t>
             </w:r>
             <w:r>
               <w:rPr>
@@ -1025,7 +1025,7 @@
                 <w:szCs w:val="30"/>
                 <w:lang w:val="en-US"/>
               </w:rPr>
-              <w:t>70</w:t>
+              <w:t>68</w:t>
             </w:r>
             <w:r>
               <w:rPr>
@@ -1080,7 +1080,7 @@
                 <w:szCs w:val="30"/>
                 <w:lang w:val="en-US"/>
               </w:rPr>
-              <w:t>36</w:t>
+              <w:t>37</w:t>
             </w:r>
             <w:r>
               <w:rPr>
@@ -1247,7 +1247,7 @@
                 <w:sz w:val="44"/>
                 <w:szCs w:val="18"/>
               </w:rPr>
-              <w:t>2</w:t>
+              <w:t>24</w:t>
             </w:r>
             <w:r>
               <w:rPr>
@@ -1480,7 +1480,7 @@
                 <w:noProof/>
                 <w:sz w:val="28"/>
               </w:rPr>
-              <w:t>SANDY SATRIA WIDJAYA</w:t>
+              <w:t>ARYA NABIL ABYAN</w:t>
             </w:r>
             <w:r>
               <w:rPr>
@@ -1550,7 +1550,7 @@
                 <w:szCs w:val="28"/>
                 <w:lang w:val="en-US"/>
               </w:rPr>
-              <w:t>2020.01.2.0008</w:t>
+              <w:t>2020.01.1.0024</w:t>
             </w:r>
             <w:r>
               <w:rPr>
@@ -1678,7 +1678,7 @@
                 <w:sz w:val="30"/>
                 <w:szCs w:val="30"/>
               </w:rPr>
-              <w:t>UHT-TEKNIKA</w:t>
+              <w:t>UHT-NAUTIKA</w:t>
             </w:r>
             <w:r>
               <w:rPr>
@@ -1788,7 +1788,7 @@
                 <w:sz w:val="30"/>
                 <w:szCs w:val="30"/>
               </w:rPr>
-              <w:t>43</w:t>
+              <w:t>40</w:t>
             </w:r>
             <w:r>
               <w:rPr>
@@ -1897,7 +1897,7 @@
                 <w:szCs w:val="30"/>
                 <w:lang w:val="en-US"/>
               </w:rPr>
-              <w:t>15</w:t>
+              <w:t>16</w:t>
             </w:r>
             <w:r>
               <w:rPr>
@@ -2117,7 +2117,7 @@
                 <w:szCs w:val="30"/>
                 <w:lang w:val="en-US"/>
               </w:rPr>
-              <w:t>70</w:t>
+              <w:t>68</w:t>
             </w:r>
             <w:r>
               <w:rPr>
@@ -2172,7 +2172,7 @@
                 <w:szCs w:val="30"/>
                 <w:lang w:val="en-US"/>
               </w:rPr>
-              <w:t>36</w:t>
+              <w:t>37</w:t>
             </w:r>
             <w:r>
               <w:rPr>
@@ -2268,26 +2268,11 @@
 <wne:recipients xmlns:wpc="http://schemas.microsoft.com/office/word/2010/wordprocessingCanvas" xmlns:cx="http://schemas.microsoft.com/office/drawing/2014/chartex" xmlns:cx1="http://schemas.microsoft.com/office/drawing/2015/9/8/chartex" xmlns:cx2="http://schemas.microsoft.com/office/drawing/2015/10/21/chartex" xmlns:cx3="http://schemas.microsoft.com/office/drawing/2016/5/9/chartex" xmlns:cx4="http://schemas.microsoft.com/office/drawing/2016/5/10/chartex" xmlns:cx5="http://schemas.microsoft.com/office/drawing/2016/5/11/chartex" xmlns:cx6="http://schemas.microsoft.com/office/drawing/2016/5/12/chartex" xmlns:cx7="http://schemas.microsoft.com/office/drawing/2016/5/13/chartex" xmlns:cx8="http://schemas.microsoft.com/office/drawing/2016/5/14/chartex" xmlns:mc="http://schemas.openxmlformats.org/markup-compatibility/2006" xmlns:aink="http://schemas.microsoft.com/office/drawing/2016/ink" xmlns:am3d="http://schemas.microsoft.com/office/drawing/2017/model3d" xmlns:o="urn:schemas-microsoft-com:office:office" xmlns:r="http://schemas.openxmlformats.org/officeDocument/2006/relationships" xmlns:m="http://schemas.openxmlformats.org/officeDocument/2006/math" xmlns:v="urn:schemas-microsoft-com:vml" xmlns:wp14="http://schemas.microsoft.com/office/word/2010/wordprocessingDrawing" xmlns:wp="http://schemas.openxmlformats.org/drawingml/2006/wordprocessingDrawing" xmlns:w10="urn:schemas-microsoft-com:office:word" xmlns:w="http://schemas.openxmlformats.org/wordprocessingml/2006/main" xmlns:w14="http://schemas.microsoft.com/office/word/2010/wordml" xmlns:w15="http://schemas.microsoft.com/office/word/2012/wordml" xmlns:w16cex="http://schemas.microsoft.com/office/word/2018/wordml/cex" xmlns:w16cid="http://schemas.microsoft.com/office/word/2016/wordml/cid" xmlns:w16="http://schemas.microsoft.com/office/word/2018/wordml" xmlns:w16sdtdh="http://schemas.microsoft.com/office/word/2020/wordml/sdtdatahash" xmlns:w16se="http://schemas.microsoft.com/office/word/2015/wordml/symex" xmlns:wpg="http://schemas.microsoft.com/office/word/2010/wordprocessingGroup" xmlns:wpi="http://schemas.microsoft.com/office/word/2010/wordprocessingInk" xmlns:wne="http://schemas.microsoft.com/office/word/2006/wordml" xmlns:wps="http://schemas.microsoft.com/office/word/2010/wordprocessingShape" mc:Ignorable="w14 w15 w16se w16cid w16 w16cex w16sdtdh wp14">
   <wne:recipientData>
     <wne:active wne:val="1"/>
-    <wne:hash wne:val="1669345164"/>
+    <wne:hash wne:val="1871118243"/>
   </wne:recipientData>
   <wne:recipientData>
     <wne:active wne:val="1"/>
-    <wne:hash wne:val="303570691"/>
-  </wne:recipientData>
-  <wne:recipientData>
-    <wne:active wne:val="1"/>
-    <wne:hash wne:val="1078144230"/>
-  </wne:recipientData>
-  <wne:recipientData>
-    <wne:active wne:val="1"/>
-    <wne:hash wne:val="-599378105"/>
-  </wne:recipientData>
-  <wne:recipientData>
-    <wne:active wne:val="1"/>
-    <wne:hash wne:val="1974530281"/>
-  </wne:recipientData>
-  <wne:recipientData>
-    <wne:active wne:val="1"/>
+    <wne:hash wne:val="2110817363"/>
   </wne:recipientData>
 </wne:recipients>
 </file>

</xml_diff>